<commit_message>
Update on Nightingale redesign
</commit_message>
<xml_diff>
--- a/assets/assignments/visualization_storytelling/assignment2/Wan-Ting_Chang_Assignment2.docx
+++ b/assets/assignments/visualization_storytelling/assignment2/Wan-Ting_Chang_Assignment2.docx
@@ -117,24 +117,36 @@
         </w:rPr>
         <w:t xml:space="preserve">I chose Florence Nightingale’s coxcomb diagram because it’s </w:t>
       </w:r>
+      <w:r>
+        <w:rPr>
+          <w:rFonts w:ascii="Arial" w:hAnsi="Arial" w:cs="Arial"/>
+        </w:rPr>
+        <w:t>quite</w:t>
+      </w:r>
+      <w:r>
+        <w:rPr>
+          <w:rFonts w:ascii="Arial" w:hAnsi="Arial" w:cs="Arial"/>
+        </w:rPr>
+        <w:t xml:space="preserve"> confusing for </w:t>
+      </w:r>
       <w:proofErr w:type="gramStart"/>
       <w:r>
         <w:rPr>
           <w:rFonts w:ascii="Arial" w:hAnsi="Arial" w:cs="Arial"/>
         </w:rPr>
-        <w:t>actually quite</w:t>
+        <w:t>me</w:t>
+      </w:r>
+      <w:r>
+        <w:rPr>
+          <w:rFonts w:ascii="Arial" w:hAnsi="Arial" w:cs="Arial"/>
+        </w:rPr>
+        <w:t>, actually</w:t>
       </w:r>
       <w:proofErr w:type="gramEnd"/>
       <w:r>
         <w:rPr>
           <w:rFonts w:ascii="Arial" w:hAnsi="Arial" w:cs="Arial"/>
         </w:rPr>
-        <w:t xml:space="preserve"> confusing for me</w:t>
-      </w:r>
-      <w:r>
-        <w:rPr>
-          <w:rFonts w:ascii="Arial" w:hAnsi="Arial" w:cs="Arial"/>
-        </w:rPr>
         <w:t>.</w:t>
       </w:r>
       <w:r>
@@ -153,7 +165,43 @@
         <w:rPr>
           <w:rFonts w:ascii="Arial" w:hAnsi="Arial" w:cs="Arial"/>
         </w:rPr>
-        <w:t xml:space="preserve"> I see a lot of improvement opportunities</w:t>
+        <w:t xml:space="preserve"> I </w:t>
+      </w:r>
+      <w:r>
+        <w:rPr>
+          <w:rFonts w:ascii="Arial" w:hAnsi="Arial" w:cs="Arial"/>
+        </w:rPr>
+        <w:t xml:space="preserve">can </w:t>
+      </w:r>
+      <w:r>
+        <w:rPr>
+          <w:rFonts w:ascii="Arial" w:hAnsi="Arial" w:cs="Arial"/>
+        </w:rPr>
+        <w:t xml:space="preserve">see </w:t>
+      </w:r>
+      <w:r>
+        <w:rPr>
+          <w:rFonts w:ascii="Arial" w:hAnsi="Arial" w:cs="Arial"/>
+        </w:rPr>
+        <w:t xml:space="preserve">numerous </w:t>
+      </w:r>
+      <w:r>
+        <w:rPr>
+          <w:rFonts w:ascii="Arial" w:hAnsi="Arial" w:cs="Arial"/>
+        </w:rPr>
+        <w:t>opportunities</w:t>
+      </w:r>
+      <w:r>
+        <w:rPr>
+          <w:rFonts w:ascii="Arial" w:hAnsi="Arial" w:cs="Arial"/>
+        </w:rPr>
+        <w:t xml:space="preserve"> for</w:t>
+      </w:r>
+      <w:r>
+        <w:rPr>
+          <w:rFonts w:ascii="Arial" w:hAnsi="Arial" w:cs="Arial"/>
+        </w:rPr>
+        <w:t xml:space="preserve"> improvement</w:t>
       </w:r>
       <w:r>
         <w:rPr>
@@ -177,33 +225,57 @@
         <w:rPr>
           <w:rFonts w:ascii="Arial" w:hAnsi="Arial" w:cs="Arial"/>
         </w:rPr>
-        <w:t xml:space="preserve">It looks like a pie chart to me, which has been </w:t>
-      </w:r>
-      <w:r>
-        <w:rPr>
-          <w:rFonts w:ascii="Arial" w:hAnsi="Arial" w:cs="Arial"/>
-        </w:rPr>
-        <w:t>despise</w:t>
-      </w:r>
-      <w:r>
-        <w:rPr>
-          <w:rFonts w:ascii="Arial" w:hAnsi="Arial" w:cs="Arial"/>
-        </w:rPr>
-        <w:t xml:space="preserve">d among the data vis community (even </w:t>
+        <w:t xml:space="preserve">It looks </w:t>
+      </w:r>
+      <w:r>
+        <w:rPr>
+          <w:rFonts w:ascii="Arial" w:hAnsi="Arial" w:cs="Arial"/>
+        </w:rPr>
+        <w:t xml:space="preserve">a lot </w:t>
+      </w:r>
+      <w:r>
+        <w:rPr>
+          <w:rFonts w:ascii="Arial" w:hAnsi="Arial" w:cs="Arial"/>
+        </w:rPr>
+        <w:t xml:space="preserve">like a pie chart to me, which has been </w:t>
+      </w:r>
+      <w:r>
+        <w:rPr>
+          <w:rFonts w:ascii="Arial" w:hAnsi="Arial" w:cs="Arial"/>
+        </w:rPr>
+        <w:t>less favored</w:t>
+      </w:r>
+      <w:r>
+        <w:rPr>
+          <w:rFonts w:ascii="Arial" w:hAnsi="Arial" w:cs="Arial"/>
+        </w:rPr>
+        <w:t xml:space="preserve"> among the data </w:t>
       </w:r>
       <w:proofErr w:type="spellStart"/>
       <w:r>
         <w:rPr>
           <w:rFonts w:ascii="Arial" w:hAnsi="Arial" w:cs="Arial"/>
         </w:rPr>
-        <w:t>tho</w:t>
+        <w:t>vis</w:t>
+      </w:r>
+      <w:r>
+        <w:rPr>
+          <w:rFonts w:ascii="Arial" w:hAnsi="Arial" w:cs="Arial"/>
+        </w:rPr>
+        <w:t>ualuization</w:t>
       </w:r>
       <w:proofErr w:type="spellEnd"/>
       <w:r>
         <w:rPr>
           <w:rFonts w:ascii="Arial" w:hAnsi="Arial" w:cs="Arial"/>
         </w:rPr>
-        <w:t xml:space="preserve"> I kind of agree but don’t know why they despise it so strong)</w:t>
+        <w:t xml:space="preserve"> community</w:t>
+      </w:r>
+      <w:r>
+        <w:rPr>
+          <w:rFonts w:ascii="Arial" w:hAnsi="Arial" w:cs="Arial"/>
+        </w:rPr>
+        <w:t xml:space="preserve"> due to lack of clarity for comparison of each data in each pie</w:t>
       </w:r>
     </w:p>
     <w:p>
@@ -1511,6 +1583,18 @@
       <w:shd w:val="clear" w:color="auto" w:fill="E1DFDD"/>
     </w:rPr>
   </w:style>
+  <w:style w:type="character" w:styleId="FollowedHyperlink">
+    <w:name w:val="FollowedHyperlink"/>
+    <w:basedOn w:val="DefaultParagraphFont"/>
+    <w:uiPriority w:val="99"/>
+    <w:semiHidden/>
+    <w:unhideWhenUsed/>
+    <w:rsid w:val="00487291"/>
+    <w:rPr>
+      <w:color w:val="96607D" w:themeColor="followedHyperlink"/>
+      <w:u w:val="single"/>
+    </w:rPr>
+  </w:style>
 </w:styles>
 </file>
 

</xml_diff>